<commit_message>
code geupdate om ook snelheid te publiceren en beker verandert van kleur wanneer opgepakt en niet opgepakt. Documentatie aangepast op deze aanpassingen
</commit_message>
<xml_diff>
--- a/docs/Gebruikershandleiding.docx
+++ b/docs/Gebruikershandleiding.docx
@@ -37,7 +37,8 @@
           <w:p>
             <w:pPr>
               <w:pStyle w:val="Title"/>
-              <w:widowControl/>
+              <w:widowControl w:val="false"/>
+              <w:suppressAutoHyphens w:val="true"/>
               <w:spacing w:before="0" w:after="0"/>
               <w:jc w:val="left"/>
               <w:rPr>
@@ -89,7 +90,8 @@
           <w:p>
             <w:pPr>
               <w:pStyle w:val="Subtitle"/>
-              <w:widowControl/>
+              <w:widowControl w:val="false"/>
+              <w:suppressAutoHyphens w:val="true"/>
               <w:spacing w:before="0" w:after="0"/>
               <w:jc w:val="left"/>
               <w:rPr>
@@ -240,6 +242,7 @@
             <w:rPr>
               <w:webHidden/>
               <w:rStyle w:val="IndexLink"/>
+              <w:vanish w:val="false"/>
               <w:rFonts w:cs="Arial"/>
             </w:rPr>
             <w:instrText xml:space="preserve"> TOC \z \o "1-3" \t "Kop 1 - geen nr,1,Bijlage,1" \h</w:instrText>
@@ -248,6 +251,7 @@
             <w:rPr>
               <w:webHidden/>
               <w:rStyle w:val="IndexLink"/>
+              <w:vanish w:val="false"/>
               <w:rFonts w:cs="Arial"/>
             </w:rPr>
             <w:fldChar w:fldCharType="separate"/>
@@ -258,6 +262,7 @@
                 <w:webHidden/>
                 <w:rStyle w:val="IndexLink"/>
                 <w:rFonts w:cs="Arial" w:cstheme="minorHAnsi"/>
+                <w:vanish w:val="false"/>
               </w:rPr>
               <w:t>1</w:t>
             </w:r>
@@ -336,6 +341,7 @@
                 <w:webHidden/>
                 <w:rStyle w:val="IndexLink"/>
                 <w:rFonts w:cs="Arial" w:cstheme="minorHAnsi"/>
+                <w:vanish w:val="false"/>
               </w:rPr>
               <w:t>2</w:t>
             </w:r>
@@ -411,6 +417,7 @@
                 <w:webHidden/>
                 <w:rStyle w:val="IndexLink"/>
                 <w:rFonts w:cs="Arial" w:cstheme="minorHAnsi"/>
+                <w:vanish w:val="false"/>
               </w:rPr>
               <w:t>2.1</w:t>
             </w:r>
@@ -486,6 +493,7 @@
                 <w:webHidden/>
                 <w:rStyle w:val="IndexLink"/>
                 <w:rFonts w:cs="Arial" w:cstheme="minorHAnsi"/>
+                <w:vanish w:val="false"/>
               </w:rPr>
               <w:t>3</w:t>
             </w:r>
@@ -561,6 +569,7 @@
                 <w:webHidden/>
                 <w:rStyle w:val="IndexLink"/>
                 <w:rFonts w:cs="Arial" w:cstheme="minorHAnsi"/>
+                <w:vanish w:val="false"/>
               </w:rPr>
               <w:t>3.1</w:t>
             </w:r>
@@ -633,6 +642,7 @@
                 <w:webHidden/>
                 <w:rStyle w:val="IndexLink"/>
                 <w:rFonts w:cs="Arial" w:cstheme="minorHAnsi"/>
+                <w:vanish w:val="false"/>
               </w:rPr>
               <w:t>3.1.1</w:t>
             </w:r>
@@ -705,6 +715,7 @@
                 <w:webHidden/>
                 <w:rStyle w:val="IndexLink"/>
                 <w:rFonts w:cs="Arial" w:cstheme="minorHAnsi"/>
+                <w:vanish w:val="false"/>
               </w:rPr>
               <w:t>3.2</w:t>
             </w:r>
@@ -777,6 +788,7 @@
                 <w:webHidden/>
                 <w:rStyle w:val="IndexLink"/>
                 <w:rFonts w:cs="Arial" w:cstheme="minorHAnsi"/>
+                <w:vanish w:val="false"/>
               </w:rPr>
               <w:t>3.2.1</w:t>
             </w:r>
@@ -849,6 +861,7 @@
                 <w:webHidden/>
                 <w:rStyle w:val="IndexLink"/>
                 <w:rFonts w:cs="Arial" w:cstheme="minorHAnsi"/>
+                <w:vanish w:val="false"/>
               </w:rPr>
               <w:t>3.3</w:t>
             </w:r>
@@ -921,6 +934,7 @@
                 <w:webHidden/>
                 <w:rStyle w:val="IndexLink"/>
                 <w:rFonts w:cs="Arial" w:cstheme="minorHAnsi"/>
+                <w:vanish w:val="false"/>
               </w:rPr>
               <w:t>3.3.1</w:t>
             </w:r>
@@ -993,6 +1007,7 @@
                 <w:webHidden/>
                 <w:rStyle w:val="IndexLink"/>
                 <w:rFonts w:cs="Arial" w:cstheme="minorHAnsi"/>
+                <w:vanish w:val="false"/>
               </w:rPr>
               <w:t>3.4</w:t>
             </w:r>
@@ -1065,6 +1080,7 @@
                 <w:webHidden/>
                 <w:rStyle w:val="IndexLink"/>
                 <w:rFonts w:cs="Arial" w:cstheme="minorHAnsi"/>
+                <w:vanish w:val="false"/>
               </w:rPr>
               <w:t>3.4.1</w:t>
             </w:r>
@@ -1137,6 +1153,7 @@
                 <w:webHidden/>
                 <w:rStyle w:val="IndexLink"/>
                 <w:rFonts w:cs="Arial" w:cstheme="minorHAnsi"/>
+                <w:vanish w:val="false"/>
               </w:rPr>
               <w:t>3.5</w:t>
             </w:r>
@@ -1209,6 +1226,7 @@
                 <w:webHidden/>
                 <w:rStyle w:val="IndexLink"/>
                 <w:rFonts w:cs="Arial" w:cstheme="minorHAnsi"/>
+                <w:vanish w:val="false"/>
               </w:rPr>
               <w:t>3.5.1</w:t>
             </w:r>
@@ -1281,6 +1299,7 @@
                 <w:webHidden/>
                 <w:rStyle w:val="IndexLink"/>
                 <w:rFonts w:cs="Arial" w:cstheme="minorHAnsi"/>
+                <w:vanish w:val="false"/>
               </w:rPr>
               <w:t>3.6</w:t>
             </w:r>
@@ -1352,6 +1371,7 @@
               <w:rPr>
                 <w:webHidden/>
                 <w:rStyle w:val="IndexLink"/>
+                <w:vanish w:val="false"/>
               </w:rPr>
               <w:t>3.6.1</w:t>
             </w:r>
@@ -1429,16 +1449,16 @@
           <w:szCs w:val="20"/>
         </w:rPr>
       </w:r>
-      <w:bookmarkStart w:id="0" w:name="_Toc453919959"/>
-      <w:bookmarkStart w:id="1" w:name="_Toc453920324"/>
+      <w:bookmarkStart w:id="0" w:name="_Toc453921976"/>
+      <w:bookmarkStart w:id="1" w:name="_Toc453921523"/>
       <w:bookmarkStart w:id="2" w:name="_Toc453921312"/>
-      <w:bookmarkStart w:id="3" w:name="_Toc453921523"/>
-      <w:bookmarkStart w:id="4" w:name="_Toc453921976"/>
-      <w:bookmarkStart w:id="5" w:name="_Toc453919959"/>
-      <w:bookmarkStart w:id="6" w:name="_Toc453920324"/>
+      <w:bookmarkStart w:id="3" w:name="_Toc453920324"/>
+      <w:bookmarkStart w:id="4" w:name="_Toc453919959"/>
+      <w:bookmarkStart w:id="5" w:name="_Toc453921976"/>
+      <w:bookmarkStart w:id="6" w:name="_Toc453921523"/>
       <w:bookmarkStart w:id="7" w:name="_Toc453921312"/>
-      <w:bookmarkStart w:id="8" w:name="_Toc453921523"/>
-      <w:bookmarkStart w:id="9" w:name="_Toc453921976"/>
+      <w:bookmarkStart w:id="8" w:name="_Toc453920324"/>
+      <w:bookmarkStart w:id="9" w:name="_Toc453919959"/>
       <w:bookmarkEnd w:id="5"/>
       <w:bookmarkEnd w:id="6"/>
       <w:bookmarkEnd w:id="7"/>
@@ -1457,16 +1477,16 @@
           <w:rFonts w:cs="Arial" w:cstheme="minorHAnsi"/>
         </w:rPr>
       </w:r>
-      <w:bookmarkStart w:id="10" w:name="_Toc453919959"/>
-      <w:bookmarkStart w:id="11" w:name="_Toc453920324"/>
-      <w:bookmarkStart w:id="12" w:name="_Toc453921312"/>
-      <w:bookmarkStart w:id="13" w:name="_Toc453921523"/>
-      <w:bookmarkStart w:id="14" w:name="_Toc453921976"/>
-      <w:bookmarkStart w:id="15" w:name="_Toc453919959"/>
-      <w:bookmarkStart w:id="16" w:name="_Toc453920324"/>
-      <w:bookmarkStart w:id="17" w:name="_Toc453921312"/>
-      <w:bookmarkStart w:id="18" w:name="_Toc453921523"/>
-      <w:bookmarkStart w:id="19" w:name="_Toc453921976"/>
+      <w:bookmarkStart w:id="10" w:name="_Toc453921976_Copy_1"/>
+      <w:bookmarkStart w:id="11" w:name="_Toc453921523_Copy_1"/>
+      <w:bookmarkStart w:id="12" w:name="_Toc453921312_Copy_1"/>
+      <w:bookmarkStart w:id="13" w:name="_Toc453920324_Copy_1"/>
+      <w:bookmarkStart w:id="14" w:name="_Toc453919959_Copy_1"/>
+      <w:bookmarkStart w:id="15" w:name="_Toc453921976_Copy_1"/>
+      <w:bookmarkStart w:id="16" w:name="_Toc453921523_Copy_1"/>
+      <w:bookmarkStart w:id="17" w:name="_Toc453921312_Copy_1"/>
+      <w:bookmarkStart w:id="18" w:name="_Toc453920324_Copy_1"/>
+      <w:bookmarkStart w:id="19" w:name="_Toc453919959_Copy_1"/>
       <w:bookmarkEnd w:id="15"/>
       <w:bookmarkEnd w:id="16"/>
       <w:bookmarkEnd w:id="17"/>
@@ -2701,16 +2721,16 @@
         <w:tblLook w:val="04a0" w:noHBand="0" w:noVBand="1" w:firstColumn="1" w:lastRow="0" w:lastColumn="0" w:firstRow="1"/>
       </w:tblPr>
       <w:tblGrid>
-        <w:gridCol w:w="645"/>
-        <w:gridCol w:w="6438"/>
-        <w:gridCol w:w="1102"/>
-        <w:gridCol w:w="1732"/>
+        <w:gridCol w:w="644"/>
+        <w:gridCol w:w="6439"/>
+        <w:gridCol w:w="1103"/>
+        <w:gridCol w:w="1731"/>
       </w:tblGrid>
       <w:tr>
         <w:trPr/>
         <w:tc>
           <w:tcPr>
-            <w:tcW w:w="645" w:type="dxa"/>
+            <w:tcW w:w="644" w:type="dxa"/>
             <w:tcBorders/>
           </w:tcPr>
           <w:p>
@@ -2733,7 +2753,7 @@
         </w:tc>
         <w:tc>
           <w:tcPr>
-            <w:tcW w:w="6438" w:type="dxa"/>
+            <w:tcW w:w="6439" w:type="dxa"/>
             <w:tcBorders/>
           </w:tcPr>
           <w:p>
@@ -2756,7 +2776,7 @@
         </w:tc>
         <w:tc>
           <w:tcPr>
-            <w:tcW w:w="1102" w:type="dxa"/>
+            <w:tcW w:w="1103" w:type="dxa"/>
             <w:tcBorders/>
           </w:tcPr>
           <w:p>
@@ -2779,7 +2799,7 @@
         </w:tc>
         <w:tc>
           <w:tcPr>
-            <w:tcW w:w="1732" w:type="dxa"/>
+            <w:tcW w:w="1731" w:type="dxa"/>
             <w:tcBorders/>
           </w:tcPr>
           <w:p>
@@ -2805,7 +2825,7 @@
         <w:trPr/>
         <w:tc>
           <w:tcPr>
-            <w:tcW w:w="645" w:type="dxa"/>
+            <w:tcW w:w="644" w:type="dxa"/>
             <w:tcBorders/>
           </w:tcPr>
           <w:p>
@@ -2829,7 +2849,7 @@
         </w:tc>
         <w:tc>
           <w:tcPr>
-            <w:tcW w:w="6438" w:type="dxa"/>
+            <w:tcW w:w="6439" w:type="dxa"/>
             <w:tcBorders/>
           </w:tcPr>
           <w:p>
@@ -2853,7 +2873,7 @@
         </w:tc>
         <w:tc>
           <w:tcPr>
-            <w:tcW w:w="1102" w:type="dxa"/>
+            <w:tcW w:w="1103" w:type="dxa"/>
             <w:tcBorders/>
           </w:tcPr>
           <w:p>
@@ -2877,7 +2897,7 @@
         </w:tc>
         <w:tc>
           <w:tcPr>
-            <w:tcW w:w="1732" w:type="dxa"/>
+            <w:tcW w:w="1731" w:type="dxa"/>
             <w:tcBorders/>
           </w:tcPr>
           <w:p>
@@ -2904,7 +2924,7 @@
         <w:trPr/>
         <w:tc>
           <w:tcPr>
-            <w:tcW w:w="645" w:type="dxa"/>
+            <w:tcW w:w="644" w:type="dxa"/>
             <w:tcBorders/>
           </w:tcPr>
           <w:p>
@@ -2928,7 +2948,7 @@
         </w:tc>
         <w:tc>
           <w:tcPr>
-            <w:tcW w:w="6438" w:type="dxa"/>
+            <w:tcW w:w="6439" w:type="dxa"/>
             <w:tcBorders/>
           </w:tcPr>
           <w:p>
@@ -2952,7 +2972,7 @@
         </w:tc>
         <w:tc>
           <w:tcPr>
-            <w:tcW w:w="1102" w:type="dxa"/>
+            <w:tcW w:w="1103" w:type="dxa"/>
             <w:tcBorders/>
           </w:tcPr>
           <w:p>
@@ -2976,7 +2996,7 @@
         </w:tc>
         <w:tc>
           <w:tcPr>
-            <w:tcW w:w="1732" w:type="dxa"/>
+            <w:tcW w:w="1731" w:type="dxa"/>
             <w:tcBorders/>
           </w:tcPr>
           <w:p>
@@ -3005,7 +3025,7 @@
         <w:trPr/>
         <w:tc>
           <w:tcPr>
-            <w:tcW w:w="645" w:type="dxa"/>
+            <w:tcW w:w="644" w:type="dxa"/>
             <w:tcBorders/>
           </w:tcPr>
           <w:p>
@@ -3029,7 +3049,7 @@
         </w:tc>
         <w:tc>
           <w:tcPr>
-            <w:tcW w:w="6438" w:type="dxa"/>
+            <w:tcW w:w="6439" w:type="dxa"/>
             <w:tcBorders/>
           </w:tcPr>
           <w:p>
@@ -3053,7 +3073,7 @@
         </w:tc>
         <w:tc>
           <w:tcPr>
-            <w:tcW w:w="1102" w:type="dxa"/>
+            <w:tcW w:w="1103" w:type="dxa"/>
             <w:tcBorders/>
           </w:tcPr>
           <w:p>
@@ -3077,7 +3097,7 @@
         </w:tc>
         <w:tc>
           <w:tcPr>
-            <w:tcW w:w="1732" w:type="dxa"/>
+            <w:tcW w:w="1731" w:type="dxa"/>
             <w:tcBorders/>
           </w:tcPr>
           <w:p>
@@ -3104,7 +3124,7 @@
         <w:trPr/>
         <w:tc>
           <w:tcPr>
-            <w:tcW w:w="645" w:type="dxa"/>
+            <w:tcW w:w="644" w:type="dxa"/>
             <w:tcBorders/>
           </w:tcPr>
           <w:p>
@@ -3128,7 +3148,7 @@
         </w:tc>
         <w:tc>
           <w:tcPr>
-            <w:tcW w:w="6438" w:type="dxa"/>
+            <w:tcW w:w="6439" w:type="dxa"/>
             <w:tcBorders/>
           </w:tcPr>
           <w:p>
@@ -3152,7 +3172,7 @@
         </w:tc>
         <w:tc>
           <w:tcPr>
-            <w:tcW w:w="1102" w:type="dxa"/>
+            <w:tcW w:w="1103" w:type="dxa"/>
             <w:tcBorders/>
           </w:tcPr>
           <w:p>
@@ -3176,7 +3196,7 @@
         </w:tc>
         <w:tc>
           <w:tcPr>
-            <w:tcW w:w="1732" w:type="dxa"/>
+            <w:tcW w:w="1731" w:type="dxa"/>
             <w:tcBorders/>
           </w:tcPr>
           <w:p>
@@ -3264,8 +3284,8 @@
       <w:tblGrid>
         <w:gridCol w:w="668"/>
         <w:gridCol w:w="6557"/>
-        <w:gridCol w:w="992"/>
-        <w:gridCol w:w="1700"/>
+        <w:gridCol w:w="993"/>
+        <w:gridCol w:w="1699"/>
       </w:tblGrid>
       <w:tr>
         <w:trPr/>
@@ -3317,7 +3337,7 @@
         </w:tc>
         <w:tc>
           <w:tcPr>
-            <w:tcW w:w="992" w:type="dxa"/>
+            <w:tcW w:w="993" w:type="dxa"/>
             <w:tcBorders/>
           </w:tcPr>
           <w:p>
@@ -3340,7 +3360,7 @@
         </w:tc>
         <w:tc>
           <w:tcPr>
-            <w:tcW w:w="1700" w:type="dxa"/>
+            <w:tcW w:w="1699" w:type="dxa"/>
             <w:tcBorders/>
           </w:tcPr>
           <w:p>
@@ -3414,7 +3434,7 @@
         </w:tc>
         <w:tc>
           <w:tcPr>
-            <w:tcW w:w="992" w:type="dxa"/>
+            <w:tcW w:w="993" w:type="dxa"/>
             <w:tcBorders/>
           </w:tcPr>
           <w:p>
@@ -3438,7 +3458,7 @@
         </w:tc>
         <w:tc>
           <w:tcPr>
-            <w:tcW w:w="1700" w:type="dxa"/>
+            <w:tcW w:w="1699" w:type="dxa"/>
             <w:tcBorders/>
           </w:tcPr>
           <w:p>
@@ -3513,7 +3533,7 @@
         </w:tc>
         <w:tc>
           <w:tcPr>
-            <w:tcW w:w="992" w:type="dxa"/>
+            <w:tcW w:w="993" w:type="dxa"/>
             <w:tcBorders/>
           </w:tcPr>
           <w:p>
@@ -3537,7 +3557,7 @@
         </w:tc>
         <w:tc>
           <w:tcPr>
-            <w:tcW w:w="1700" w:type="dxa"/>
+            <w:tcW w:w="1699" w:type="dxa"/>
             <w:tcBorders/>
           </w:tcPr>
           <w:p>
@@ -3612,7 +3632,7 @@
         </w:tc>
         <w:tc>
           <w:tcPr>
-            <w:tcW w:w="992" w:type="dxa"/>
+            <w:tcW w:w="993" w:type="dxa"/>
             <w:tcBorders/>
           </w:tcPr>
           <w:p>
@@ -3636,7 +3656,7 @@
         </w:tc>
         <w:tc>
           <w:tcPr>
-            <w:tcW w:w="1700" w:type="dxa"/>
+            <w:tcW w:w="1699" w:type="dxa"/>
             <w:tcBorders/>
           </w:tcPr>
           <w:p>
@@ -3711,7 +3731,7 @@
         </w:tc>
         <w:tc>
           <w:tcPr>
-            <w:tcW w:w="992" w:type="dxa"/>
+            <w:tcW w:w="993" w:type="dxa"/>
             <w:tcBorders/>
           </w:tcPr>
           <w:p>
@@ -3735,7 +3755,7 @@
         </w:tc>
         <w:tc>
           <w:tcPr>
-            <w:tcW w:w="1700" w:type="dxa"/>
+            <w:tcW w:w="1699" w:type="dxa"/>
             <w:tcBorders/>
           </w:tcPr>
           <w:p>
@@ -3810,7 +3830,7 @@
         </w:tc>
         <w:tc>
           <w:tcPr>
-            <w:tcW w:w="992" w:type="dxa"/>
+            <w:tcW w:w="993" w:type="dxa"/>
             <w:tcBorders/>
           </w:tcPr>
           <w:p>
@@ -3834,7 +3854,7 @@
         </w:tc>
         <w:tc>
           <w:tcPr>
-            <w:tcW w:w="1700" w:type="dxa"/>
+            <w:tcW w:w="1699" w:type="dxa"/>
             <w:tcBorders/>
           </w:tcPr>
           <w:p>
@@ -4510,7 +4530,7 @@
                 <w:rFonts w:cs="Arial" w:ascii="Arial" w:hAnsi="Arial" w:asciiTheme="minorHAnsi" w:cstheme="minorHAnsi" w:hAnsiTheme="minorHAnsi"/>
                 <w:lang w:val="nl-NL"/>
               </w:rPr>
-              <w:t>Nee</w:t>
+              <w:t>Ja</w:t>
             </w:r>
           </w:p>
         </w:tc>
@@ -4906,7 +4926,7 @@
                 <w:rFonts w:cs="Arial" w:ascii="Arial" w:hAnsi="Arial" w:asciiTheme="minorHAnsi" w:cstheme="minorHAnsi" w:hAnsiTheme="minorHAnsi"/>
                 <w:lang w:val="nl-NL"/>
               </w:rPr>
-              <w:t>Nee</w:t>
+              <w:t>Ja</w:t>
             </w:r>
           </w:p>
         </w:tc>
@@ -5038,7 +5058,13 @@
         <w:rPr>
           <w:rFonts w:cs="Arial" w:ascii="Arial" w:hAnsi="Arial" w:asciiTheme="minorHAnsi" w:cstheme="minorHAnsi" w:hAnsiTheme="minorHAnsi"/>
         </w:rPr>
-        <w:t>Het bekertje wordt 3D gevisualiseerd in Rviz met behulp van een .stl bestand. Wanneer de gripper volledig dicht is, dicht in de buurt van het bekertje, is het bekertje opgepakt en zal het meebewegen en meedraaien met de robotarm. Wanneer de gripper volledig open is, wordt het bekertje beinvloed door zwaartekracht en valt het recht omlaag. Tevens wordt de positie van het bekertje gepubliceerd op de topic /cup_pos</w:t>
+        <w:t xml:space="preserve">Het bekertje wordt 3D gevisualiseerd in Rviz met behulp van een .stl bestand. Wanneer de gripper volledig dicht is, dicht in de buurt van het bekertje, is het bekertje opgepakt en zal het meebewegen en meedraaien met de robotarm. Wanneer de gripper volledig open is, wordt het bekertje beinvloed door zwaartekracht en valt het recht omlaag. Tevens wordt de positie van het bekertje gepubliceerd op de topic /cup_pos. </w:t>
+      </w:r>
+      <w:r>
+        <w:rPr>
+          <w:rFonts w:cs="Arial" w:ascii="Arial" w:hAnsi="Arial" w:asciiTheme="minorHAnsi" w:cstheme="minorHAnsi" w:hAnsiTheme="minorHAnsi"/>
+        </w:rPr>
+        <w:t>De beker visualiseert ook wanneer de gripper het bekertje vastheeft, aangezien de beker dan blauw wordt. Als het bekertje niet wordt vastgehouden is het bekertje rood. Verder is er nog een publisher aanwezig, die post op de topic /cup_speed die de huidige snelheid van het bekertje post.</w:t>
       </w:r>
     </w:p>
     <w:p>
@@ -5073,16 +5099,16 @@
         <w:tblLook w:val="04a0" w:noHBand="0" w:noVBand="1" w:firstColumn="1" w:lastRow="0" w:lastColumn="0" w:firstRow="1"/>
       </w:tblPr>
       <w:tblGrid>
-        <w:gridCol w:w="613"/>
-        <w:gridCol w:w="6612"/>
-        <w:gridCol w:w="960"/>
-        <w:gridCol w:w="1732"/>
+        <w:gridCol w:w="612"/>
+        <w:gridCol w:w="6613"/>
+        <w:gridCol w:w="961"/>
+        <w:gridCol w:w="1731"/>
       </w:tblGrid>
       <w:tr>
         <w:trPr/>
         <w:tc>
           <w:tcPr>
-            <w:tcW w:w="613" w:type="dxa"/>
+            <w:tcW w:w="612" w:type="dxa"/>
             <w:tcBorders/>
           </w:tcPr>
           <w:p>
@@ -5105,7 +5131,7 @@
         </w:tc>
         <w:tc>
           <w:tcPr>
-            <w:tcW w:w="6612" w:type="dxa"/>
+            <w:tcW w:w="6613" w:type="dxa"/>
             <w:tcBorders/>
           </w:tcPr>
           <w:p>
@@ -5128,7 +5154,7 @@
         </w:tc>
         <w:tc>
           <w:tcPr>
-            <w:tcW w:w="960" w:type="dxa"/>
+            <w:tcW w:w="961" w:type="dxa"/>
             <w:tcBorders/>
           </w:tcPr>
           <w:p>
@@ -5151,7 +5177,7 @@
         </w:tc>
         <w:tc>
           <w:tcPr>
-            <w:tcW w:w="1732" w:type="dxa"/>
+            <w:tcW w:w="1731" w:type="dxa"/>
             <w:tcBorders/>
           </w:tcPr>
           <w:p>
@@ -5177,7 +5203,7 @@
         <w:trPr/>
         <w:tc>
           <w:tcPr>
-            <w:tcW w:w="613" w:type="dxa"/>
+            <w:tcW w:w="612" w:type="dxa"/>
             <w:tcBorders/>
           </w:tcPr>
           <w:p>
@@ -5201,7 +5227,7 @@
         </w:tc>
         <w:tc>
           <w:tcPr>
-            <w:tcW w:w="6612" w:type="dxa"/>
+            <w:tcW w:w="6613" w:type="dxa"/>
             <w:tcBorders/>
           </w:tcPr>
           <w:p>
@@ -5225,7 +5251,7 @@
         </w:tc>
         <w:tc>
           <w:tcPr>
-            <w:tcW w:w="960" w:type="dxa"/>
+            <w:tcW w:w="961" w:type="dxa"/>
             <w:tcBorders/>
           </w:tcPr>
           <w:p>
@@ -5249,7 +5275,7 @@
         </w:tc>
         <w:tc>
           <w:tcPr>
-            <w:tcW w:w="1732" w:type="dxa"/>
+            <w:tcW w:w="1731" w:type="dxa"/>
             <w:tcBorders/>
           </w:tcPr>
           <w:p>
@@ -5276,7 +5302,7 @@
         <w:trPr/>
         <w:tc>
           <w:tcPr>
-            <w:tcW w:w="613" w:type="dxa"/>
+            <w:tcW w:w="612" w:type="dxa"/>
             <w:tcBorders/>
           </w:tcPr>
           <w:p>
@@ -5300,7 +5326,7 @@
         </w:tc>
         <w:tc>
           <w:tcPr>
-            <w:tcW w:w="6612" w:type="dxa"/>
+            <w:tcW w:w="6613" w:type="dxa"/>
             <w:tcBorders/>
           </w:tcPr>
           <w:p>
@@ -5324,7 +5350,7 @@
         </w:tc>
         <w:tc>
           <w:tcPr>
-            <w:tcW w:w="960" w:type="dxa"/>
+            <w:tcW w:w="961" w:type="dxa"/>
             <w:tcBorders/>
           </w:tcPr>
           <w:p>
@@ -5348,7 +5374,7 @@
         </w:tc>
         <w:tc>
           <w:tcPr>
-            <w:tcW w:w="1732" w:type="dxa"/>
+            <w:tcW w:w="1731" w:type="dxa"/>
             <w:tcBorders/>
           </w:tcPr>
           <w:p>
@@ -5375,7 +5401,7 @@
         <w:trPr/>
         <w:tc>
           <w:tcPr>
-            <w:tcW w:w="613" w:type="dxa"/>
+            <w:tcW w:w="612" w:type="dxa"/>
             <w:tcBorders/>
           </w:tcPr>
           <w:p>
@@ -5399,7 +5425,7 @@
         </w:tc>
         <w:tc>
           <w:tcPr>
-            <w:tcW w:w="6612" w:type="dxa"/>
+            <w:tcW w:w="6613" w:type="dxa"/>
             <w:tcBorders/>
           </w:tcPr>
           <w:p>
@@ -5423,7 +5449,7 @@
         </w:tc>
         <w:tc>
           <w:tcPr>
-            <w:tcW w:w="960" w:type="dxa"/>
+            <w:tcW w:w="961" w:type="dxa"/>
             <w:tcBorders/>
           </w:tcPr>
           <w:p>
@@ -5447,7 +5473,7 @@
         </w:tc>
         <w:tc>
           <w:tcPr>
-            <w:tcW w:w="1732" w:type="dxa"/>
+            <w:tcW w:w="1731" w:type="dxa"/>
             <w:tcBorders/>
           </w:tcPr>
           <w:p>
@@ -5533,16 +5559,16 @@
         <w:tblLook w:val="04a0" w:noHBand="0" w:noVBand="1" w:firstColumn="1" w:lastRow="0" w:lastColumn="0" w:firstRow="1"/>
       </w:tblPr>
       <w:tblGrid>
-        <w:gridCol w:w="747"/>
-        <w:gridCol w:w="6619"/>
+        <w:gridCol w:w="746"/>
+        <w:gridCol w:w="6621"/>
         <w:gridCol w:w="819"/>
-        <w:gridCol w:w="1732"/>
+        <w:gridCol w:w="1731"/>
       </w:tblGrid>
       <w:tr>
         <w:trPr/>
         <w:tc>
           <w:tcPr>
-            <w:tcW w:w="747" w:type="dxa"/>
+            <w:tcW w:w="746" w:type="dxa"/>
             <w:tcBorders/>
           </w:tcPr>
           <w:p>
@@ -5565,7 +5591,7 @@
         </w:tc>
         <w:tc>
           <w:tcPr>
-            <w:tcW w:w="6619" w:type="dxa"/>
+            <w:tcW w:w="6621" w:type="dxa"/>
             <w:tcBorders/>
           </w:tcPr>
           <w:p>
@@ -5611,7 +5637,7 @@
         </w:tc>
         <w:tc>
           <w:tcPr>
-            <w:tcW w:w="1732" w:type="dxa"/>
+            <w:tcW w:w="1731" w:type="dxa"/>
             <w:tcBorders/>
           </w:tcPr>
           <w:p>
@@ -5637,7 +5663,7 @@
         <w:trPr/>
         <w:tc>
           <w:tcPr>
-            <w:tcW w:w="747" w:type="dxa"/>
+            <w:tcW w:w="746" w:type="dxa"/>
             <w:tcBorders/>
           </w:tcPr>
           <w:p>
@@ -5661,7 +5687,7 @@
         </w:tc>
         <w:tc>
           <w:tcPr>
-            <w:tcW w:w="6619" w:type="dxa"/>
+            <w:tcW w:w="6621" w:type="dxa"/>
             <w:tcBorders/>
           </w:tcPr>
           <w:p>
@@ -5709,7 +5735,7 @@
         </w:tc>
         <w:tc>
           <w:tcPr>
-            <w:tcW w:w="1732" w:type="dxa"/>
+            <w:tcW w:w="1731" w:type="dxa"/>
             <w:tcBorders/>
           </w:tcPr>
           <w:p>
@@ -5736,7 +5762,7 @@
         <w:trPr/>
         <w:tc>
           <w:tcPr>
-            <w:tcW w:w="747" w:type="dxa"/>
+            <w:tcW w:w="746" w:type="dxa"/>
             <w:tcBorders/>
           </w:tcPr>
           <w:p>
@@ -5760,7 +5786,7 @@
         </w:tc>
         <w:tc>
           <w:tcPr>
-            <w:tcW w:w="6619" w:type="dxa"/>
+            <w:tcW w:w="6621" w:type="dxa"/>
             <w:tcBorders/>
           </w:tcPr>
           <w:p>
@@ -5808,7 +5834,7 @@
         </w:tc>
         <w:tc>
           <w:tcPr>
-            <w:tcW w:w="1732" w:type="dxa"/>
+            <w:tcW w:w="1731" w:type="dxa"/>
             <w:tcBorders/>
           </w:tcPr>
           <w:p>
@@ -5835,7 +5861,7 @@
         <w:trPr/>
         <w:tc>
           <w:tcPr>
-            <w:tcW w:w="747" w:type="dxa"/>
+            <w:tcW w:w="746" w:type="dxa"/>
             <w:tcBorders/>
           </w:tcPr>
           <w:p>
@@ -5859,7 +5885,7 @@
         </w:tc>
         <w:tc>
           <w:tcPr>
-            <w:tcW w:w="6619" w:type="dxa"/>
+            <w:tcW w:w="6621" w:type="dxa"/>
             <w:tcBorders/>
           </w:tcPr>
           <w:p>
@@ -5907,7 +5933,7 @@
         </w:tc>
         <w:tc>
           <w:tcPr>
-            <w:tcW w:w="1732" w:type="dxa"/>
+            <w:tcW w:w="1731" w:type="dxa"/>
             <w:tcBorders/>
           </w:tcPr>
           <w:p>
@@ -5995,8 +6021,8 @@
       <w:tblGrid>
         <w:gridCol w:w="708"/>
         <w:gridCol w:w="6375"/>
-        <w:gridCol w:w="1102"/>
-        <w:gridCol w:w="1732"/>
+        <w:gridCol w:w="1103"/>
+        <w:gridCol w:w="1731"/>
       </w:tblGrid>
       <w:tr>
         <w:trPr/>
@@ -6048,7 +6074,7 @@
         </w:tc>
         <w:tc>
           <w:tcPr>
-            <w:tcW w:w="1102" w:type="dxa"/>
+            <w:tcW w:w="1103" w:type="dxa"/>
             <w:tcBorders/>
           </w:tcPr>
           <w:p>
@@ -6071,7 +6097,7 @@
         </w:tc>
         <w:tc>
           <w:tcPr>
-            <w:tcW w:w="1732" w:type="dxa"/>
+            <w:tcW w:w="1731" w:type="dxa"/>
             <w:tcBorders/>
           </w:tcPr>
           <w:p>
@@ -6145,7 +6171,7 @@
         </w:tc>
         <w:tc>
           <w:tcPr>
-            <w:tcW w:w="1102" w:type="dxa"/>
+            <w:tcW w:w="1103" w:type="dxa"/>
             <w:tcBorders/>
           </w:tcPr>
           <w:p>
@@ -6169,7 +6195,7 @@
         </w:tc>
         <w:tc>
           <w:tcPr>
-            <w:tcW w:w="1732" w:type="dxa"/>
+            <w:tcW w:w="1731" w:type="dxa"/>
             <w:tcBorders/>
           </w:tcPr>
           <w:p>
@@ -6244,7 +6270,7 @@
         </w:tc>
         <w:tc>
           <w:tcPr>
-            <w:tcW w:w="1102" w:type="dxa"/>
+            <w:tcW w:w="1103" w:type="dxa"/>
             <w:tcBorders/>
           </w:tcPr>
           <w:p>
@@ -6268,7 +6294,7 @@
         </w:tc>
         <w:tc>
           <w:tcPr>
-            <w:tcW w:w="1732" w:type="dxa"/>
+            <w:tcW w:w="1731" w:type="dxa"/>
             <w:tcBorders/>
           </w:tcPr>
           <w:p>
@@ -6343,7 +6369,7 @@
         </w:tc>
         <w:tc>
           <w:tcPr>
-            <w:tcW w:w="1102" w:type="dxa"/>
+            <w:tcW w:w="1103" w:type="dxa"/>
             <w:tcBorders/>
           </w:tcPr>
           <w:p>
@@ -6367,7 +6393,7 @@
         </w:tc>
         <w:tc>
           <w:tcPr>
-            <w:tcW w:w="1732" w:type="dxa"/>
+            <w:tcW w:w="1731" w:type="dxa"/>
             <w:tcBorders/>
           </w:tcPr>
           <w:p>
@@ -6442,7 +6468,7 @@
         </w:tc>
         <w:tc>
           <w:tcPr>
-            <w:tcW w:w="1102" w:type="dxa"/>
+            <w:tcW w:w="1103" w:type="dxa"/>
             <w:tcBorders/>
           </w:tcPr>
           <w:p>
@@ -6466,7 +6492,7 @@
         </w:tc>
         <w:tc>
           <w:tcPr>
-            <w:tcW w:w="1732" w:type="dxa"/>
+            <w:tcW w:w="1731" w:type="dxa"/>
             <w:tcBorders/>
           </w:tcPr>
           <w:p>
@@ -6542,7 +6568,7 @@
         <mc:AlternateContent>
           <mc:Choice Requires="wpg">
             <w:drawing>
-              <wp:anchor behindDoc="0" distT="0" distB="8890" distL="0" distR="0" simplePos="0" locked="0" layoutInCell="0" allowOverlap="1" relativeHeight="31" wp14:anchorId="3BE10B7F">
+              <wp:anchor behindDoc="0" distT="0" distB="9525" distL="0" distR="0" simplePos="0" locked="0" layoutInCell="0" allowOverlap="1" relativeHeight="29" wp14:anchorId="3BE10B7F">
                 <wp:simplePos x="0" y="0"/>
                 <wp:positionH relativeFrom="page">
                   <wp:posOffset>0</wp:posOffset>
@@ -6593,7 +6619,7 @@
                         <wps:spPr>
                           <a:xfrm>
                             <a:off x="0" y="0"/>
-                            <a:ext cx="7571160" cy="970920"/>
+                            <a:ext cx="7571160" cy="970200"/>
                           </a:xfrm>
                           <a:prstGeom prst="rect">
                             <a:avLst/>
@@ -6623,8 +6649,8 @@
                         <wps:cNvSpPr/>
                         <wps:spPr>
                           <a:xfrm>
-                            <a:off x="0" y="9706680"/>
-                            <a:ext cx="7571160" cy="970920"/>
+                            <a:off x="0" y="9707400"/>
+                            <a:ext cx="7571160" cy="970200"/>
                           </a:xfrm>
                           <a:prstGeom prst="rect">
                             <a:avLst/>
@@ -6683,12 +6709,12 @@
                   <v:stroke color="#3465a4" joinstyle="round" endcap="flat"/>
                   <w10:wrap type="none"/>
                 </v:shape>
-                <v:rect id="shape_0" ID="Rechthoek 2" path="m0,0l-2147483645,0l-2147483645,-2147483646l0,-2147483646xe" fillcolor="white" stroked="f" o:allowincell="f" style="position:absolute;left:0;top:0;width:11922;height:1528;mso-wrap-style:none;v-text-anchor:middle;mso-position-horizontal-relative:page;mso-position-vertical-relative:page">
+                <v:rect id="shape_0" path="m0,0l-2147483645,0l-2147483645,-2147483646l0,-2147483646xe" fillcolor="white" stroked="f" o:allowincell="f" style="position:absolute;left:0;top:0;width:11922;height:1527;mso-wrap-style:none;v-text-anchor:middle;mso-position-horizontal-relative:page;mso-position-vertical-relative:page">
                   <v:fill o:detectmouseclick="t" type="solid" color2="black"/>
                   <v:stroke color="#3465a4" weight="12600" joinstyle="miter" endcap="flat"/>
                   <w10:wrap type="none"/>
                 </v:rect>
-                <v:rect id="shape_0" ID="Rechthoek 3" path="m0,0l-2147483645,0l-2147483645,-2147483646l0,-2147483646xe" fillcolor="white" stroked="f" o:allowincell="f" style="position:absolute;left:0;top:15286;width:11922;height:1528;mso-wrap-style:none;v-text-anchor:middle;mso-position-horizontal-relative:page;mso-position-vertical-relative:page">
+                <v:rect id="shape_0" path="m0,0l-2147483645,0l-2147483645,-2147483646l0,-2147483646xe" fillcolor="white" stroked="f" o:allowincell="f" style="position:absolute;left:0;top:15287;width:11922;height:1527;mso-wrap-style:none;v-text-anchor:middle;mso-position-horizontal-relative:page;mso-position-vertical-relative:page">
                   <v:fill o:detectmouseclick="t" type="solid" color2="black"/>
                   <v:stroke color="#3465a4" weight="12600" joinstyle="miter" endcap="flat"/>
                   <w10:wrap type="none"/>
@@ -6760,7 +6786,7 @@
     <w:r>
       <w:rPr/>
       <w:drawing>
-        <wp:anchor behindDoc="1" distT="0" distB="0" distL="0" distR="0" simplePos="0" locked="0" layoutInCell="0" allowOverlap="1" relativeHeight="3">
+        <wp:anchor behindDoc="1" distT="0" distB="0" distL="0" distR="0" simplePos="0" locked="0" layoutInCell="0" allowOverlap="1" relativeHeight="30">
           <wp:simplePos x="0" y="0"/>
           <wp:positionH relativeFrom="page">
             <wp:posOffset>0</wp:posOffset>
@@ -6824,7 +6850,7 @@
     <w:r>
       <w:rPr/>
       <w:drawing>
-        <wp:anchor behindDoc="1" distT="0" distB="0" distL="0" distR="0" simplePos="0" locked="0" layoutInCell="0" allowOverlap="1" relativeHeight="3">
+        <wp:anchor behindDoc="1" distT="0" distB="0" distL="0" distR="0" simplePos="0" locked="0" layoutInCell="0" allowOverlap="1" relativeHeight="30">
           <wp:simplePos x="0" y="0"/>
           <wp:positionH relativeFrom="page">
             <wp:posOffset>0</wp:posOffset>
@@ -6892,7 +6918,7 @@
       <mc:AlternateContent>
         <mc:Choice Requires="wps">
           <w:drawing>
-            <wp:anchor behindDoc="1" distT="0" distB="10795" distL="0" distR="10160" simplePos="0" locked="0" layoutInCell="0" allowOverlap="1" relativeHeight="29" wp14:anchorId="7BFEAD91">
+            <wp:anchor behindDoc="1" distT="635" distB="0" distL="0" distR="0" simplePos="0" locked="0" layoutInCell="0" allowOverlap="1" relativeHeight="27" wp14:anchorId="7BFEAD91">
               <wp:simplePos x="0" y="0"/>
               <wp:positionH relativeFrom="margin">
                 <wp:align>right</wp:align>
@@ -6941,7 +6967,7 @@
                               <w:docPartGallery w:val="Page Numbers (Bottom of Page)"/>
                               <w:docPartUnique w:val="true"/>
                             </w:docPartObj>
-                            <w:id w:val="2045030733"/>
+                            <w:id w:val="1230080597"/>
                           </w:sdtPr>
                           <w:sdtContent>
                             <w:p>
@@ -7033,7 +7059,7 @@
         </mc:Choice>
         <mc:Fallback>
           <w:pict>
-            <v:rect id="shape_0" ID="Tekstvak 19" path="m0,0l-2147483645,0l-2147483645,-2147483646l0,-2147483646xe" stroked="f" o:allowincell="f" style="position:absolute;margin-left:378.15pt;margin-top:18.2pt;width:80.15pt;height:9.6pt;mso-wrap-style:square;v-text-anchor:top;mso-position-horizontal:right;mso-position-horizontal-relative:margin" wp14:anchorId="7BFEAD91">
+            <v:rect id="shape_0" ID="Tekstvak 19" path="m0,0l-2147483645,0l-2147483645,-2147483646l0,-2147483646xe" stroked="f" o:allowincell="f" style="position:absolute;margin-left:378.95pt;margin-top:18.2pt;width:80.15pt;height:9.6pt;mso-wrap-style:square;v-text-anchor:top;mso-position-horizontal:right;mso-position-horizontal-relative:margin" wp14:anchorId="7BFEAD91">
               <v:fill o:detectmouseclick="t" on="false"/>
               <v:stroke color="#3465a4" weight="6480" joinstyle="round" endcap="flat"/>
               <v:textbox>
@@ -7044,7 +7070,7 @@
                         <w:docPartGallery w:val="Page Numbers (Bottom of Page)"/>
                         <w:docPartUnique w:val="true"/>
                       </w:docPartObj>
-                      <w:id w:val="1830201893"/>
+                      <w:id w:val="121197390"/>
                     </w:sdtPr>
                     <w:sdtContent>
                       <w:p>
@@ -7137,7 +7163,7 @@
         <w:docPartGallery w:val="Page Numbers (Bottom of Page)"/>
         <w:docPartUnique w:val="true"/>
       </w:docPartObj>
-      <w:id w:val="1349961644"/>
+      <w:id w:val="1376846119"/>
     </w:sdtPr>
     <w:sdtContent>
       <w:p>
@@ -7381,7 +7407,7 @@
     <w:r>
       <w:rPr/>
       <w:drawing>
-        <wp:anchor behindDoc="1" distT="0" distB="0" distL="0" distR="0" simplePos="0" locked="0" layoutInCell="0" allowOverlap="1" relativeHeight="2">
+        <wp:anchor behindDoc="1" distT="0" distB="0" distL="0" distR="0" simplePos="0" locked="0" layoutInCell="0" allowOverlap="1" relativeHeight="31">
           <wp:simplePos x="0" y="0"/>
           <wp:positionH relativeFrom="page">
             <wp:posOffset>161925</wp:posOffset>
@@ -7585,7 +7611,7 @@
     <w:r>
       <w:rPr/>
       <w:drawing>
-        <wp:anchor behindDoc="1" distT="0" distB="0" distL="0" distR="0" simplePos="0" locked="0" layoutInCell="0" allowOverlap="1" relativeHeight="2">
+        <wp:anchor behindDoc="1" distT="0" distB="0" distL="0" distR="0" simplePos="0" locked="0" layoutInCell="0" allowOverlap="1" relativeHeight="31">
           <wp:simplePos x="0" y="0"/>
           <wp:positionH relativeFrom="page">
             <wp:posOffset>161925</wp:posOffset>
@@ -7644,7 +7670,7 @@
     <w:r>
       <w:rPr/>
       <w:drawing>
-        <wp:anchor behindDoc="1" distT="0" distB="0" distL="0" distR="0" simplePos="0" locked="0" layoutInCell="0" allowOverlap="1" relativeHeight="12">
+        <wp:anchor behindDoc="1" distT="0" distB="0" distL="0" distR="0" simplePos="0" locked="0" layoutInCell="0" allowOverlap="1" relativeHeight="10">
           <wp:simplePos x="0" y="0"/>
           <wp:positionH relativeFrom="page">
             <wp:align>right</wp:align>
@@ -8368,12 +8394,13 @@
     <w:rsid w:val="00753826"/>
     <w:pPr>
       <w:widowControl/>
+      <w:suppressAutoHyphens w:val="true"/>
       <w:bidi w:val="0"/>
       <w:spacing w:lineRule="auto" w:line="360" w:before="0" w:after="0"/>
       <w:jc w:val="left"/>
     </w:pPr>
     <w:rPr>
-      <w:rFonts w:eastAsia="Arial" w:cs="Arial" w:ascii="Arial" w:hAnsi="Arial"/>
+      <w:rFonts w:ascii="Arial" w:hAnsi="Arial" w:eastAsia="Arial" w:cs="Arial"/>
       <w:color w:val="000000"/>
       <w:kern w:val="0"/>
       <w:sz w:val="20"/>
@@ -8397,6 +8424,7 @@
         <w:ilvl w:val="0"/>
         <w:numId w:val="1"/>
       </w:numPr>
+      <w:suppressAutoHyphens w:val="true"/>
       <w:bidi w:val="0"/>
       <w:spacing w:lineRule="auto" w:line="264" w:before="240" w:after="0"/>
       <w:ind w:left="431" w:hanging="431"/>
@@ -8430,6 +8458,7 @@
         <w:ilvl w:val="1"/>
         <w:numId w:val="1"/>
       </w:numPr>
+      <w:suppressAutoHyphens w:val="true"/>
       <w:bidi w:val="0"/>
       <w:spacing w:lineRule="auto" w:line="360" w:before="0" w:after="76"/>
       <w:jc w:val="left"/>
@@ -8461,6 +8490,7 @@
         <w:ilvl w:val="2"/>
         <w:numId w:val="1"/>
       </w:numPr>
+      <w:suppressAutoHyphens w:val="true"/>
       <w:bidi w:val="0"/>
       <w:spacing w:lineRule="auto" w:line="360" w:before="0" w:after="98"/>
       <w:jc w:val="left"/>
@@ -8762,7 +8792,6 @@
   </w:style>
   <w:style w:type="character" w:styleId="FootnoteCharacters">
     <w:name w:val="Footnote Characters"/>
-    <w:basedOn w:val="DefaultParagraphFont"/>
     <w:uiPriority w:val="99"/>
     <w:unhideWhenUsed/>
     <w:qFormat/>
@@ -9236,6 +9265,7 @@
     <w:rsid w:val="00ed3c2e"/>
     <w:pPr>
       <w:widowControl/>
+      <w:suppressAutoHyphens w:val="true"/>
       <w:bidi w:val="0"/>
       <w:spacing w:lineRule="auto" w:line="240" w:before="0" w:after="0"/>
       <w:ind w:left="10" w:hanging="10"/>
@@ -10507,199 +10537,4 @@
     </a:ext>
   </a:extLst>
 </a:theme>
-</file>
-
-<file path=customXml/item1.xml><?xml version="1.0" encoding="utf-8"?>
-<?mso-contentType ?>
-<FormTemplates xmlns="http://schemas.microsoft.com/sharepoint/v3/contenttype/forms">
-  <Display>DocumentLibraryForm</Display>
-  <Edit>DocumentLibraryForm</Edit>
-  <New>DocumentLibraryForm</New>
-</FormTemplates>
-</file>
-
-<file path=customXml/item2.xml><?xml version="1.0" encoding="utf-8"?>
-<ct:contentTypeSchema xmlns:ct="http://schemas.microsoft.com/office/2006/metadata/contentType" xmlns:ma="http://schemas.microsoft.com/office/2006/metadata/properties/metaAttributes" ct:_="" ma:_="" ma:contentTypeName="Document" ma:contentTypeID="0x010100748BC2F0AC01C04BA37F8A3EE99EF9B2" ma:contentTypeVersion="0" ma:contentTypeDescription="Een nieuw document maken." ma:contentTypeScope="" ma:versionID="b7054971a46f065470bc0e490339fad3">
-  <xsd:schema xmlns:xsd="http://www.w3.org/2001/XMLSchema" xmlns:xs="http://www.w3.org/2001/XMLSchema" xmlns:p="http://schemas.microsoft.com/office/2006/metadata/properties" targetNamespace="http://schemas.microsoft.com/office/2006/metadata/properties" ma:root="true" ma:fieldsID="1978a156f712f99d6452530788f7ffe9">
-    <xsd:element name="properties">
-      <xsd:complexType>
-        <xsd:sequence>
-          <xsd:element name="documentManagement">
-            <xsd:complexType>
-              <xsd:all/>
-            </xsd:complexType>
-          </xsd:element>
-        </xsd:sequence>
-      </xsd:complexType>
-    </xsd:element>
-  </xsd:schema>
-  <xsd:schema xmlns="http://schemas.openxmlformats.org/package/2006/metadata/core-properties" xmlns:xsd="http://www.w3.org/2001/XMLSchema" xmlns:xsi="http://www.w3.org/2001/XMLSchema-instance" xmlns:dc="http://purl.org/dc/elements/1.1/" xmlns:dcterms="http://purl.org/dc/terms/" xmlns:odoc="http://schemas.microsoft.com/internal/obd" targetNamespace="http://schemas.openxmlformats.org/package/2006/metadata/core-properties" elementFormDefault="qualified" attributeFormDefault="unqualified" blockDefault="#all">
-    <xsd:import namespace="http://purl.org/dc/elements/1.1/" schemaLocation="http://dublincore.org/schemas/xmls/qdc/2003/04/02/dc.xsd"/>
-    <xsd:import namespace="http://purl.org/dc/terms/" schemaLocation="http://dublincore.org/schemas/xmls/qdc/2003/04/02/dcterms.xsd"/>
-    <xsd:element name="coreProperties" type="CT_coreProperties"/>
-    <xsd:complexType name="CT_coreProperties">
-      <xsd:all>
-        <xsd:element ref="dc:creator" minOccurs="0" maxOccurs="1"/>
-        <xsd:element ref="dcterms:created" minOccurs="0" maxOccurs="1"/>
-        <xsd:element ref="dc:identifier" minOccurs="0" maxOccurs="1"/>
-        <xsd:element name="contentType" minOccurs="0" maxOccurs="1" type="xsd:string" ma:index="0" ma:displayName="Inhoudstype"/>
-        <xsd:element ref="dc:title" minOccurs="0" maxOccurs="1" ma:index="4" ma:displayName="Titel"/>
-        <xsd:element ref="dc:subject" minOccurs="0" maxOccurs="1"/>
-        <xsd:element ref="dc:description" minOccurs="0" maxOccurs="1"/>
-        <xsd:element name="keywords" minOccurs="0" maxOccurs="1" type="xsd:string"/>
-        <xsd:element ref="dc:language" minOccurs="0" maxOccurs="1"/>
-        <xsd:element name="category" minOccurs="0" maxOccurs="1" type="xsd:string"/>
-        <xsd:element name="version" minOccurs="0" maxOccurs="1" type="xsd:string"/>
-        <xsd:element name="revision" minOccurs="0" maxOccurs="1" type="xsd:string">
-          <xsd:annotation>
-            <xsd:documentation>
-                        This value indicates the number of saves or revisions. The application is responsible for updating this value after each revision.
-                    </xsd:documentation>
-          </xsd:annotation>
-        </xsd:element>
-        <xsd:element name="lastModifiedBy" minOccurs="0" maxOccurs="1" type="xsd:string"/>
-        <xsd:element ref="dcterms:modified" minOccurs="0" maxOccurs="1"/>
-        <xsd:element name="contentStatus" minOccurs="0" maxOccurs="1" type="xsd:string"/>
-      </xsd:all>
-    </xsd:complexType>
-  </xsd:schema>
-  <xs:schema xmlns:pc="http://schemas.microsoft.com/office/infopath/2007/PartnerControls" xmlns:xs="http://www.w3.org/2001/XMLSchema" targetNamespace="http://schemas.microsoft.com/office/infopath/2007/PartnerControls" elementFormDefault="qualified" attributeFormDefault="unqualified">
-    <xs:element name="Person">
-      <xs:complexType>
-        <xs:sequence>
-          <xs:element ref="pc:DisplayName" minOccurs="0"/>
-          <xs:element ref="pc:AccountId" minOccurs="0"/>
-          <xs:element ref="pc:AccountType" minOccurs="0"/>
-        </xs:sequence>
-      </xs:complexType>
-    </xs:element>
-    <xs:element name="DisplayName" type="xs:string"/>
-    <xs:element name="AccountId" type="xs:string"/>
-    <xs:element name="AccountType" type="xs:string"/>
-    <xs:element name="BDCAssociatedEntity">
-      <xs:complexType>
-        <xs:sequence>
-          <xs:element ref="pc:BDCEntity" minOccurs="0" maxOccurs="unbounded"/>
-        </xs:sequence>
-        <xs:attribute ref="pc:EntityNamespace"/>
-        <xs:attribute ref="pc:EntityName"/>
-        <xs:attribute ref="pc:SystemInstanceName"/>
-        <xs:attribute ref="pc:AssociationName"/>
-      </xs:complexType>
-    </xs:element>
-    <xs:attribute name="EntityNamespace" type="xs:string"/>
-    <xs:attribute name="EntityName" type="xs:string"/>
-    <xs:attribute name="SystemInstanceName" type="xs:string"/>
-    <xs:attribute name="AssociationName" type="xs:string"/>
-    <xs:element name="BDCEntity">
-      <xs:complexType>
-        <xs:sequence>
-          <xs:element ref="pc:EntityDisplayName" minOccurs="0"/>
-          <xs:element ref="pc:EntityInstanceReference" minOccurs="0"/>
-          <xs:element ref="pc:EntityId1" minOccurs="0"/>
-          <xs:element ref="pc:EntityId2" minOccurs="0"/>
-          <xs:element ref="pc:EntityId3" minOccurs="0"/>
-          <xs:element ref="pc:EntityId4" minOccurs="0"/>
-          <xs:element ref="pc:EntityId5" minOccurs="0"/>
-        </xs:sequence>
-      </xs:complexType>
-    </xs:element>
-    <xs:element name="EntityDisplayName" type="xs:string"/>
-    <xs:element name="EntityInstanceReference" type="xs:string"/>
-    <xs:element name="EntityId1" type="xs:string"/>
-    <xs:element name="EntityId2" type="xs:string"/>
-    <xs:element name="EntityId3" type="xs:string"/>
-    <xs:element name="EntityId4" type="xs:string"/>
-    <xs:element name="EntityId5" type="xs:string"/>
-    <xs:element name="Terms">
-      <xs:complexType>
-        <xs:sequence>
-          <xs:element ref="pc:TermInfo" minOccurs="0" maxOccurs="unbounded"/>
-        </xs:sequence>
-      </xs:complexType>
-    </xs:element>
-    <xs:element name="TermInfo">
-      <xs:complexType>
-        <xs:sequence>
-          <xs:element ref="pc:TermName" minOccurs="0"/>
-          <xs:element ref="pc:TermId" minOccurs="0"/>
-        </xs:sequence>
-      </xs:complexType>
-    </xs:element>
-    <xs:element name="TermName" type="xs:string"/>
-    <xs:element name="TermId" type="xs:string"/>
-  </xs:schema>
-</ct:contentTypeSchema>
-</file>
-
-<file path=customXml/item3.xml><?xml version="1.0" encoding="utf-8"?>
-<b:Sources xmlns:b="http://schemas.openxmlformats.org/officeDocument/2006/bibliography" xmlns="http://schemas.openxmlformats.org/officeDocument/2006/bibliography" SelectedStyle="\APASixthEditionOfficeOnline.xsl" StyleName="APA" Version="6">
-  <b:Source>
-    <b:Tag>HPi10</b:Tag>
-    <b:SourceType>Report</b:SourceType>
-    <b:Guid>{EB17E8B4-CD9E-4929-8DF0-41ED47E182D5}</b:Guid>
-    <b:Author>
-      <b:Author>
-        <b:NameList>
-          <b:Person>
-            <b:Last>Pijnenburg</b:Last>
-            <b:First>H.</b:First>
-          </b:Person>
-        </b:NameList>
-      </b:Author>
-    </b:Author>
-    <b:Title>Zorgen dat het werkt</b:Title>
-    <b:Year>2010</b:Year>
-    <b:Publisher>Lectoraat Werkzame Factoren in de Zorg voor Jeugd, HAN</b:Publisher>
-    <b:City>Nijmegen</b:City>
-    <b:RefOrder>1</b:RefOrder>
-  </b:Source>
-</b:Sources>
-</file>
-
-<file path=customXml/item4.xml><?xml version="1.0" encoding="utf-8"?>
-<p:properties xmlns:p="http://schemas.microsoft.com/office/2006/metadata/properties" xmlns:xsi="http://www.w3.org/2001/XMLSchema-instance" xmlns:pc="http://schemas.microsoft.com/office/infopath/2007/PartnerControls">
-  <documentManagement/>
-</p:properties>
-</file>
-
-<file path=customXml/itemProps1.xml><?xml version="1.0" encoding="utf-8"?>
-<ds:datastoreItem xmlns:ds="http://schemas.openxmlformats.org/officeDocument/2006/customXml" ds:itemID="{A05A2F34-0CE7-4D6F-9850-E83E48AF91B1}">
-  <ds:schemaRefs>
-    <ds:schemaRef ds:uri="http://schemas.microsoft.com/sharepoint/v3/contenttype/forms"/>
-  </ds:schemaRefs>
-</ds:datastoreItem>
-</file>
-
-<file path=customXml/itemProps2.xml><?xml version="1.0" encoding="utf-8"?>
-<ds:datastoreItem xmlns:ds="http://schemas.openxmlformats.org/officeDocument/2006/customXml" ds:itemID="{FC2F32BA-D461-4C36-B9B8-FD7B4CD0577C}">
-  <ds:schemaRefs>
-    <ds:schemaRef ds:uri="http://schemas.microsoft.com/office/2006/metadata/contentType"/>
-    <ds:schemaRef ds:uri="http://schemas.microsoft.com/office/2006/metadata/properties/metaAttributes"/>
-    <ds:schemaRef ds:uri="http://www.w3.org/2001/XMLSchema"/>
-    <ds:schemaRef ds:uri="http://schemas.microsoft.com/office/2006/metadata/properties"/>
-    <ds:schemaRef ds:uri="http://schemas.openxmlformats.org/package/2006/metadata/core-properties"/>
-    <ds:schemaRef ds:uri="http://purl.org/dc/elements/1.1/"/>
-    <ds:schemaRef ds:uri="http://purl.org/dc/terms/"/>
-    <ds:schemaRef ds:uri="http://schemas.microsoft.com/internal/obd"/>
-    <ds:schemaRef ds:uri="http://schemas.microsoft.com/office/infopath/2007/PartnerControls"/>
-  </ds:schemaRefs>
-</ds:datastoreItem>
-</file>
-
-<file path=customXml/itemProps3.xml><?xml version="1.0" encoding="utf-8"?>
-<ds:datastoreItem xmlns:ds="http://schemas.openxmlformats.org/officeDocument/2006/customXml" ds:itemID="{D69D2C85-FBBB-4593-88F1-E9716319C2B7}">
-  <ds:schemaRefs>
-    <ds:schemaRef ds:uri="http://schemas.openxmlformats.org/officeDocument/2006/bibliography"/>
-  </ds:schemaRefs>
-</ds:datastoreItem>
-</file>
-
-<file path=customXml/itemProps4.xml><?xml version="1.0" encoding="utf-8"?>
-<ds:datastoreItem xmlns:ds="http://schemas.openxmlformats.org/officeDocument/2006/customXml" ds:itemID="{A96086A9-C93B-4195-9942-41863CCC68C6}">
-  <ds:schemaRefs>
-    <ds:schemaRef ds:uri="http://schemas.microsoft.com/office/2006/metadata/properties"/>
-    <ds:schemaRef ds:uri="http://schemas.microsoft.com/office/infopath/2007/PartnerControls"/>
-  </ds:schemaRefs>
-</ds:datastoreItem>
 </file>
</xml_diff>

<commit_message>
removed unused files added readme
</commit_message>
<xml_diff>
--- a/docs/Gebruikershandleiding.docx
+++ b/docs/Gebruikershandleiding.docx
@@ -1449,16 +1449,16 @@
           <w:szCs w:val="20"/>
         </w:rPr>
       </w:r>
-      <w:bookmarkStart w:id="0" w:name="_Toc453921976"/>
-      <w:bookmarkStart w:id="1" w:name="_Toc453921523"/>
+      <w:bookmarkStart w:id="0" w:name="_Toc453919959"/>
+      <w:bookmarkStart w:id="1" w:name="_Toc453920324"/>
       <w:bookmarkStart w:id="2" w:name="_Toc453921312"/>
-      <w:bookmarkStart w:id="3" w:name="_Toc453920324"/>
-      <w:bookmarkStart w:id="4" w:name="_Toc453919959"/>
-      <w:bookmarkStart w:id="5" w:name="_Toc453921976"/>
-      <w:bookmarkStart w:id="6" w:name="_Toc453921523"/>
+      <w:bookmarkStart w:id="3" w:name="_Toc453921523"/>
+      <w:bookmarkStart w:id="4" w:name="_Toc453921976"/>
+      <w:bookmarkStart w:id="5" w:name="_Toc453919959"/>
+      <w:bookmarkStart w:id="6" w:name="_Toc453920324"/>
       <w:bookmarkStart w:id="7" w:name="_Toc453921312"/>
-      <w:bookmarkStart w:id="8" w:name="_Toc453920324"/>
-      <w:bookmarkStart w:id="9" w:name="_Toc453919959"/>
+      <w:bookmarkStart w:id="8" w:name="_Toc453921523"/>
+      <w:bookmarkStart w:id="9" w:name="_Toc453921976"/>
       <w:bookmarkEnd w:id="5"/>
       <w:bookmarkEnd w:id="6"/>
       <w:bookmarkEnd w:id="7"/>
@@ -1477,16 +1477,16 @@
           <w:rFonts w:cs="Arial" w:cstheme="minorHAnsi"/>
         </w:rPr>
       </w:r>
-      <w:bookmarkStart w:id="10" w:name="_Toc453921976_Copy_1"/>
-      <w:bookmarkStart w:id="11" w:name="_Toc453921523_Copy_1"/>
+      <w:bookmarkStart w:id="10" w:name="_Toc453919959_Copy_1"/>
+      <w:bookmarkStart w:id="11" w:name="_Toc453920324_Copy_1"/>
       <w:bookmarkStart w:id="12" w:name="_Toc453921312_Copy_1"/>
-      <w:bookmarkStart w:id="13" w:name="_Toc453920324_Copy_1"/>
-      <w:bookmarkStart w:id="14" w:name="_Toc453919959_Copy_1"/>
-      <w:bookmarkStart w:id="15" w:name="_Toc453921976_Copy_1"/>
-      <w:bookmarkStart w:id="16" w:name="_Toc453921523_Copy_1"/>
+      <w:bookmarkStart w:id="13" w:name="_Toc453921523_Copy_1"/>
+      <w:bookmarkStart w:id="14" w:name="_Toc453921976_Copy_1"/>
+      <w:bookmarkStart w:id="15" w:name="_Toc453919959_Copy_1"/>
+      <w:bookmarkStart w:id="16" w:name="_Toc453920324_Copy_1"/>
       <w:bookmarkStart w:id="17" w:name="_Toc453921312_Copy_1"/>
-      <w:bookmarkStart w:id="18" w:name="_Toc453920324_Copy_1"/>
-      <w:bookmarkStart w:id="19" w:name="_Toc453919959_Copy_1"/>
+      <w:bookmarkStart w:id="18" w:name="_Toc453921523_Copy_1"/>
+      <w:bookmarkStart w:id="19" w:name="_Toc453921976_Copy_1"/>
       <w:bookmarkEnd w:id="15"/>
       <w:bookmarkEnd w:id="16"/>
       <w:bookmarkEnd w:id="17"/>
@@ -2721,16 +2721,16 @@
         <w:tblLook w:val="04a0" w:noHBand="0" w:noVBand="1" w:firstColumn="1" w:lastRow="0" w:lastColumn="0" w:firstRow="1"/>
       </w:tblPr>
       <w:tblGrid>
-        <w:gridCol w:w="644"/>
-        <w:gridCol w:w="6439"/>
-        <w:gridCol w:w="1103"/>
-        <w:gridCol w:w="1731"/>
+        <w:gridCol w:w="643"/>
+        <w:gridCol w:w="6440"/>
+        <w:gridCol w:w="1104"/>
+        <w:gridCol w:w="1730"/>
       </w:tblGrid>
       <w:tr>
         <w:trPr/>
         <w:tc>
           <w:tcPr>
-            <w:tcW w:w="644" w:type="dxa"/>
+            <w:tcW w:w="643" w:type="dxa"/>
             <w:tcBorders/>
           </w:tcPr>
           <w:p>
@@ -2753,7 +2753,7 @@
         </w:tc>
         <w:tc>
           <w:tcPr>
-            <w:tcW w:w="6439" w:type="dxa"/>
+            <w:tcW w:w="6440" w:type="dxa"/>
             <w:tcBorders/>
           </w:tcPr>
           <w:p>
@@ -2776,7 +2776,7 @@
         </w:tc>
         <w:tc>
           <w:tcPr>
-            <w:tcW w:w="1103" w:type="dxa"/>
+            <w:tcW w:w="1104" w:type="dxa"/>
             <w:tcBorders/>
           </w:tcPr>
           <w:p>
@@ -2799,7 +2799,7 @@
         </w:tc>
         <w:tc>
           <w:tcPr>
-            <w:tcW w:w="1731" w:type="dxa"/>
+            <w:tcW w:w="1730" w:type="dxa"/>
             <w:tcBorders/>
           </w:tcPr>
           <w:p>
@@ -2825,7 +2825,7 @@
         <w:trPr/>
         <w:tc>
           <w:tcPr>
-            <w:tcW w:w="644" w:type="dxa"/>
+            <w:tcW w:w="643" w:type="dxa"/>
             <w:tcBorders/>
           </w:tcPr>
           <w:p>
@@ -2849,7 +2849,7 @@
         </w:tc>
         <w:tc>
           <w:tcPr>
-            <w:tcW w:w="6439" w:type="dxa"/>
+            <w:tcW w:w="6440" w:type="dxa"/>
             <w:tcBorders/>
           </w:tcPr>
           <w:p>
@@ -2873,7 +2873,7 @@
         </w:tc>
         <w:tc>
           <w:tcPr>
-            <w:tcW w:w="1103" w:type="dxa"/>
+            <w:tcW w:w="1104" w:type="dxa"/>
             <w:tcBorders/>
           </w:tcPr>
           <w:p>
@@ -2897,7 +2897,7 @@
         </w:tc>
         <w:tc>
           <w:tcPr>
-            <w:tcW w:w="1731" w:type="dxa"/>
+            <w:tcW w:w="1730" w:type="dxa"/>
             <w:tcBorders/>
           </w:tcPr>
           <w:p>
@@ -2924,7 +2924,7 @@
         <w:trPr/>
         <w:tc>
           <w:tcPr>
-            <w:tcW w:w="644" w:type="dxa"/>
+            <w:tcW w:w="643" w:type="dxa"/>
             <w:tcBorders/>
           </w:tcPr>
           <w:p>
@@ -2948,7 +2948,7 @@
         </w:tc>
         <w:tc>
           <w:tcPr>
-            <w:tcW w:w="6439" w:type="dxa"/>
+            <w:tcW w:w="6440" w:type="dxa"/>
             <w:tcBorders/>
           </w:tcPr>
           <w:p>
@@ -2972,7 +2972,7 @@
         </w:tc>
         <w:tc>
           <w:tcPr>
-            <w:tcW w:w="1103" w:type="dxa"/>
+            <w:tcW w:w="1104" w:type="dxa"/>
             <w:tcBorders/>
           </w:tcPr>
           <w:p>
@@ -2996,7 +2996,7 @@
         </w:tc>
         <w:tc>
           <w:tcPr>
-            <w:tcW w:w="1731" w:type="dxa"/>
+            <w:tcW w:w="1730" w:type="dxa"/>
             <w:tcBorders/>
           </w:tcPr>
           <w:p>
@@ -3025,7 +3025,7 @@
         <w:trPr/>
         <w:tc>
           <w:tcPr>
-            <w:tcW w:w="644" w:type="dxa"/>
+            <w:tcW w:w="643" w:type="dxa"/>
             <w:tcBorders/>
           </w:tcPr>
           <w:p>
@@ -3049,7 +3049,7 @@
         </w:tc>
         <w:tc>
           <w:tcPr>
-            <w:tcW w:w="6439" w:type="dxa"/>
+            <w:tcW w:w="6440" w:type="dxa"/>
             <w:tcBorders/>
           </w:tcPr>
           <w:p>
@@ -3073,7 +3073,7 @@
         </w:tc>
         <w:tc>
           <w:tcPr>
-            <w:tcW w:w="1103" w:type="dxa"/>
+            <w:tcW w:w="1104" w:type="dxa"/>
             <w:tcBorders/>
           </w:tcPr>
           <w:p>
@@ -3097,7 +3097,7 @@
         </w:tc>
         <w:tc>
           <w:tcPr>
-            <w:tcW w:w="1731" w:type="dxa"/>
+            <w:tcW w:w="1730" w:type="dxa"/>
             <w:tcBorders/>
           </w:tcPr>
           <w:p>
@@ -3124,7 +3124,7 @@
         <w:trPr/>
         <w:tc>
           <w:tcPr>
-            <w:tcW w:w="644" w:type="dxa"/>
+            <w:tcW w:w="643" w:type="dxa"/>
             <w:tcBorders/>
           </w:tcPr>
           <w:p>
@@ -3148,7 +3148,7 @@
         </w:tc>
         <w:tc>
           <w:tcPr>
-            <w:tcW w:w="6439" w:type="dxa"/>
+            <w:tcW w:w="6440" w:type="dxa"/>
             <w:tcBorders/>
           </w:tcPr>
           <w:p>
@@ -3172,7 +3172,7 @@
         </w:tc>
         <w:tc>
           <w:tcPr>
-            <w:tcW w:w="1103" w:type="dxa"/>
+            <w:tcW w:w="1104" w:type="dxa"/>
             <w:tcBorders/>
           </w:tcPr>
           <w:p>
@@ -3196,7 +3196,7 @@
         </w:tc>
         <w:tc>
           <w:tcPr>
-            <w:tcW w:w="1731" w:type="dxa"/>
+            <w:tcW w:w="1730" w:type="dxa"/>
             <w:tcBorders/>
           </w:tcPr>
           <w:p>
@@ -3284,8 +3284,8 @@
       <w:tblGrid>
         <w:gridCol w:w="668"/>
         <w:gridCol w:w="6557"/>
-        <w:gridCol w:w="993"/>
-        <w:gridCol w:w="1699"/>
+        <w:gridCol w:w="994"/>
+        <w:gridCol w:w="1698"/>
       </w:tblGrid>
       <w:tr>
         <w:trPr/>
@@ -3337,7 +3337,7 @@
         </w:tc>
         <w:tc>
           <w:tcPr>
-            <w:tcW w:w="993" w:type="dxa"/>
+            <w:tcW w:w="994" w:type="dxa"/>
             <w:tcBorders/>
           </w:tcPr>
           <w:p>
@@ -3360,7 +3360,7 @@
         </w:tc>
         <w:tc>
           <w:tcPr>
-            <w:tcW w:w="1699" w:type="dxa"/>
+            <w:tcW w:w="1698" w:type="dxa"/>
             <w:tcBorders/>
           </w:tcPr>
           <w:p>
@@ -3434,7 +3434,7 @@
         </w:tc>
         <w:tc>
           <w:tcPr>
-            <w:tcW w:w="993" w:type="dxa"/>
+            <w:tcW w:w="994" w:type="dxa"/>
             <w:tcBorders/>
           </w:tcPr>
           <w:p>
@@ -3458,7 +3458,7 @@
         </w:tc>
         <w:tc>
           <w:tcPr>
-            <w:tcW w:w="1699" w:type="dxa"/>
+            <w:tcW w:w="1698" w:type="dxa"/>
             <w:tcBorders/>
           </w:tcPr>
           <w:p>
@@ -3533,7 +3533,7 @@
         </w:tc>
         <w:tc>
           <w:tcPr>
-            <w:tcW w:w="993" w:type="dxa"/>
+            <w:tcW w:w="994" w:type="dxa"/>
             <w:tcBorders/>
           </w:tcPr>
           <w:p>
@@ -3557,7 +3557,7 @@
         </w:tc>
         <w:tc>
           <w:tcPr>
-            <w:tcW w:w="1699" w:type="dxa"/>
+            <w:tcW w:w="1698" w:type="dxa"/>
             <w:tcBorders/>
           </w:tcPr>
           <w:p>
@@ -3632,7 +3632,7 @@
         </w:tc>
         <w:tc>
           <w:tcPr>
-            <w:tcW w:w="993" w:type="dxa"/>
+            <w:tcW w:w="994" w:type="dxa"/>
             <w:tcBorders/>
           </w:tcPr>
           <w:p>
@@ -3656,7 +3656,7 @@
         </w:tc>
         <w:tc>
           <w:tcPr>
-            <w:tcW w:w="1699" w:type="dxa"/>
+            <w:tcW w:w="1698" w:type="dxa"/>
             <w:tcBorders/>
           </w:tcPr>
           <w:p>
@@ -3731,7 +3731,7 @@
         </w:tc>
         <w:tc>
           <w:tcPr>
-            <w:tcW w:w="993" w:type="dxa"/>
+            <w:tcW w:w="994" w:type="dxa"/>
             <w:tcBorders/>
           </w:tcPr>
           <w:p>
@@ -3755,7 +3755,7 @@
         </w:tc>
         <w:tc>
           <w:tcPr>
-            <w:tcW w:w="1699" w:type="dxa"/>
+            <w:tcW w:w="1698" w:type="dxa"/>
             <w:tcBorders/>
           </w:tcPr>
           <w:p>
@@ -3830,7 +3830,7 @@
         </w:tc>
         <w:tc>
           <w:tcPr>
-            <w:tcW w:w="993" w:type="dxa"/>
+            <w:tcW w:w="994" w:type="dxa"/>
             <w:tcBorders/>
           </w:tcPr>
           <w:p>
@@ -3854,7 +3854,7 @@
         </w:tc>
         <w:tc>
           <w:tcPr>
-            <w:tcW w:w="1699" w:type="dxa"/>
+            <w:tcW w:w="1698" w:type="dxa"/>
             <w:tcBorders/>
           </w:tcPr>
           <w:p>
@@ -5058,13 +5058,7 @@
         <w:rPr>
           <w:rFonts w:cs="Arial" w:ascii="Arial" w:hAnsi="Arial" w:asciiTheme="minorHAnsi" w:cstheme="minorHAnsi" w:hAnsiTheme="minorHAnsi"/>
         </w:rPr>
-        <w:t xml:space="preserve">Het bekertje wordt 3D gevisualiseerd in Rviz met behulp van een .stl bestand. Wanneer de gripper volledig dicht is, dicht in de buurt van het bekertje, is het bekertje opgepakt en zal het meebewegen en meedraaien met de robotarm. Wanneer de gripper volledig open is, wordt het bekertje beinvloed door zwaartekracht en valt het recht omlaag. Tevens wordt de positie van het bekertje gepubliceerd op de topic /cup_pos. </w:t>
-      </w:r>
-      <w:r>
-        <w:rPr>
-          <w:rFonts w:cs="Arial" w:ascii="Arial" w:hAnsi="Arial" w:asciiTheme="minorHAnsi" w:cstheme="minorHAnsi" w:hAnsiTheme="minorHAnsi"/>
-        </w:rPr>
-        <w:t>De beker visualiseert ook wanneer de gripper het bekertje vastheeft, aangezien de beker dan blauw wordt. Als het bekertje niet wordt vastgehouden is het bekertje rood. Verder is er nog een publisher aanwezig, die post op de topic /cup_speed die de huidige snelheid van het bekertje post.</w:t>
+        <w:t>Het bekertje wordt 3D gevisualiseerd in Rviz met behulp van een .stl bestand. Wanneer de gripper volledig dicht is, dicht in de buurt van het bekertje, is het bekertje opgepakt en zal het meebewegen en meedraaien met de robotarm. Wanneer de gripper volledig open is, wordt het bekertje beinvloed door zwaartekracht en valt het recht omlaag. Tevens wordt de positie van het bekertje gepubliceerd op de topic /cup_pos. De beker visualiseert ook wanneer de gripper het bekertje vastheeft, aangezien de beker dan blauw wordt. Als het bekertje niet wordt vastgehouden is het bekertje rood. Verder is er nog een publisher aanwezig, die post op de topic /cup_speed die de huidige snelheid van het bekertje post.</w:t>
       </w:r>
     </w:p>
     <w:p>
@@ -5099,16 +5093,16 @@
         <w:tblLook w:val="04a0" w:noHBand="0" w:noVBand="1" w:firstColumn="1" w:lastRow="0" w:lastColumn="0" w:firstRow="1"/>
       </w:tblPr>
       <w:tblGrid>
-        <w:gridCol w:w="612"/>
-        <w:gridCol w:w="6613"/>
-        <w:gridCol w:w="961"/>
-        <w:gridCol w:w="1731"/>
+        <w:gridCol w:w="611"/>
+        <w:gridCol w:w="6614"/>
+        <w:gridCol w:w="962"/>
+        <w:gridCol w:w="1730"/>
       </w:tblGrid>
       <w:tr>
         <w:trPr/>
         <w:tc>
           <w:tcPr>
-            <w:tcW w:w="612" w:type="dxa"/>
+            <w:tcW w:w="611" w:type="dxa"/>
             <w:tcBorders/>
           </w:tcPr>
           <w:p>
@@ -5131,7 +5125,7 @@
         </w:tc>
         <w:tc>
           <w:tcPr>
-            <w:tcW w:w="6613" w:type="dxa"/>
+            <w:tcW w:w="6614" w:type="dxa"/>
             <w:tcBorders/>
           </w:tcPr>
           <w:p>
@@ -5154,7 +5148,7 @@
         </w:tc>
         <w:tc>
           <w:tcPr>
-            <w:tcW w:w="961" w:type="dxa"/>
+            <w:tcW w:w="962" w:type="dxa"/>
             <w:tcBorders/>
           </w:tcPr>
           <w:p>
@@ -5177,7 +5171,7 @@
         </w:tc>
         <w:tc>
           <w:tcPr>
-            <w:tcW w:w="1731" w:type="dxa"/>
+            <w:tcW w:w="1730" w:type="dxa"/>
             <w:tcBorders/>
           </w:tcPr>
           <w:p>
@@ -5203,7 +5197,7 @@
         <w:trPr/>
         <w:tc>
           <w:tcPr>
-            <w:tcW w:w="612" w:type="dxa"/>
+            <w:tcW w:w="611" w:type="dxa"/>
             <w:tcBorders/>
           </w:tcPr>
           <w:p>
@@ -5227,7 +5221,7 @@
         </w:tc>
         <w:tc>
           <w:tcPr>
-            <w:tcW w:w="6613" w:type="dxa"/>
+            <w:tcW w:w="6614" w:type="dxa"/>
             <w:tcBorders/>
           </w:tcPr>
           <w:p>
@@ -5251,7 +5245,7 @@
         </w:tc>
         <w:tc>
           <w:tcPr>
-            <w:tcW w:w="961" w:type="dxa"/>
+            <w:tcW w:w="962" w:type="dxa"/>
             <w:tcBorders/>
           </w:tcPr>
           <w:p>
@@ -5275,7 +5269,7 @@
         </w:tc>
         <w:tc>
           <w:tcPr>
-            <w:tcW w:w="1731" w:type="dxa"/>
+            <w:tcW w:w="1730" w:type="dxa"/>
             <w:tcBorders/>
           </w:tcPr>
           <w:p>
@@ -5302,7 +5296,7 @@
         <w:trPr/>
         <w:tc>
           <w:tcPr>
-            <w:tcW w:w="612" w:type="dxa"/>
+            <w:tcW w:w="611" w:type="dxa"/>
             <w:tcBorders/>
           </w:tcPr>
           <w:p>
@@ -5326,7 +5320,7 @@
         </w:tc>
         <w:tc>
           <w:tcPr>
-            <w:tcW w:w="6613" w:type="dxa"/>
+            <w:tcW w:w="6614" w:type="dxa"/>
             <w:tcBorders/>
           </w:tcPr>
           <w:p>
@@ -5350,7 +5344,7 @@
         </w:tc>
         <w:tc>
           <w:tcPr>
-            <w:tcW w:w="961" w:type="dxa"/>
+            <w:tcW w:w="962" w:type="dxa"/>
             <w:tcBorders/>
           </w:tcPr>
           <w:p>
@@ -5374,7 +5368,7 @@
         </w:tc>
         <w:tc>
           <w:tcPr>
-            <w:tcW w:w="1731" w:type="dxa"/>
+            <w:tcW w:w="1730" w:type="dxa"/>
             <w:tcBorders/>
           </w:tcPr>
           <w:p>
@@ -5401,7 +5395,7 @@
         <w:trPr/>
         <w:tc>
           <w:tcPr>
-            <w:tcW w:w="612" w:type="dxa"/>
+            <w:tcW w:w="611" w:type="dxa"/>
             <w:tcBorders/>
           </w:tcPr>
           <w:p>
@@ -5425,7 +5419,7 @@
         </w:tc>
         <w:tc>
           <w:tcPr>
-            <w:tcW w:w="6613" w:type="dxa"/>
+            <w:tcW w:w="6614" w:type="dxa"/>
             <w:tcBorders/>
           </w:tcPr>
           <w:p>
@@ -5449,7 +5443,7 @@
         </w:tc>
         <w:tc>
           <w:tcPr>
-            <w:tcW w:w="961" w:type="dxa"/>
+            <w:tcW w:w="962" w:type="dxa"/>
             <w:tcBorders/>
           </w:tcPr>
           <w:p>
@@ -5473,7 +5467,7 @@
         </w:tc>
         <w:tc>
           <w:tcPr>
-            <w:tcW w:w="1731" w:type="dxa"/>
+            <w:tcW w:w="1730" w:type="dxa"/>
             <w:tcBorders/>
           </w:tcPr>
           <w:p>
@@ -5559,16 +5553,16 @@
         <w:tblLook w:val="04a0" w:noHBand="0" w:noVBand="1" w:firstColumn="1" w:lastRow="0" w:lastColumn="0" w:firstRow="1"/>
       </w:tblPr>
       <w:tblGrid>
-        <w:gridCol w:w="746"/>
-        <w:gridCol w:w="6621"/>
+        <w:gridCol w:w="745"/>
+        <w:gridCol w:w="6623"/>
         <w:gridCol w:w="819"/>
-        <w:gridCol w:w="1731"/>
+        <w:gridCol w:w="1730"/>
       </w:tblGrid>
       <w:tr>
         <w:trPr/>
         <w:tc>
           <w:tcPr>
-            <w:tcW w:w="746" w:type="dxa"/>
+            <w:tcW w:w="745" w:type="dxa"/>
             <w:tcBorders/>
           </w:tcPr>
           <w:p>
@@ -5591,7 +5585,7 @@
         </w:tc>
         <w:tc>
           <w:tcPr>
-            <w:tcW w:w="6621" w:type="dxa"/>
+            <w:tcW w:w="6623" w:type="dxa"/>
             <w:tcBorders/>
           </w:tcPr>
           <w:p>
@@ -5637,7 +5631,7 @@
         </w:tc>
         <w:tc>
           <w:tcPr>
-            <w:tcW w:w="1731" w:type="dxa"/>
+            <w:tcW w:w="1730" w:type="dxa"/>
             <w:tcBorders/>
           </w:tcPr>
           <w:p>
@@ -5663,7 +5657,7 @@
         <w:trPr/>
         <w:tc>
           <w:tcPr>
-            <w:tcW w:w="746" w:type="dxa"/>
+            <w:tcW w:w="745" w:type="dxa"/>
             <w:tcBorders/>
           </w:tcPr>
           <w:p>
@@ -5687,7 +5681,7 @@
         </w:tc>
         <w:tc>
           <w:tcPr>
-            <w:tcW w:w="6621" w:type="dxa"/>
+            <w:tcW w:w="6623" w:type="dxa"/>
             <w:tcBorders/>
           </w:tcPr>
           <w:p>
@@ -5735,7 +5729,7 @@
         </w:tc>
         <w:tc>
           <w:tcPr>
-            <w:tcW w:w="1731" w:type="dxa"/>
+            <w:tcW w:w="1730" w:type="dxa"/>
             <w:tcBorders/>
           </w:tcPr>
           <w:p>
@@ -5762,7 +5756,7 @@
         <w:trPr/>
         <w:tc>
           <w:tcPr>
-            <w:tcW w:w="746" w:type="dxa"/>
+            <w:tcW w:w="745" w:type="dxa"/>
             <w:tcBorders/>
           </w:tcPr>
           <w:p>
@@ -5786,7 +5780,7 @@
         </w:tc>
         <w:tc>
           <w:tcPr>
-            <w:tcW w:w="6621" w:type="dxa"/>
+            <w:tcW w:w="6623" w:type="dxa"/>
             <w:tcBorders/>
           </w:tcPr>
           <w:p>
@@ -5834,7 +5828,7 @@
         </w:tc>
         <w:tc>
           <w:tcPr>
-            <w:tcW w:w="1731" w:type="dxa"/>
+            <w:tcW w:w="1730" w:type="dxa"/>
             <w:tcBorders/>
           </w:tcPr>
           <w:p>
@@ -5861,7 +5855,7 @@
         <w:trPr/>
         <w:tc>
           <w:tcPr>
-            <w:tcW w:w="746" w:type="dxa"/>
+            <w:tcW w:w="745" w:type="dxa"/>
             <w:tcBorders/>
           </w:tcPr>
           <w:p>
@@ -5885,7 +5879,7 @@
         </w:tc>
         <w:tc>
           <w:tcPr>
-            <w:tcW w:w="6621" w:type="dxa"/>
+            <w:tcW w:w="6623" w:type="dxa"/>
             <w:tcBorders/>
           </w:tcPr>
           <w:p>
@@ -5933,7 +5927,7 @@
         </w:tc>
         <w:tc>
           <w:tcPr>
-            <w:tcW w:w="1731" w:type="dxa"/>
+            <w:tcW w:w="1730" w:type="dxa"/>
             <w:tcBorders/>
           </w:tcPr>
           <w:p>
@@ -6021,8 +6015,8 @@
       <w:tblGrid>
         <w:gridCol w:w="708"/>
         <w:gridCol w:w="6375"/>
-        <w:gridCol w:w="1103"/>
-        <w:gridCol w:w="1731"/>
+        <w:gridCol w:w="1104"/>
+        <w:gridCol w:w="1730"/>
       </w:tblGrid>
       <w:tr>
         <w:trPr/>
@@ -6074,7 +6068,7 @@
         </w:tc>
         <w:tc>
           <w:tcPr>
-            <w:tcW w:w="1103" w:type="dxa"/>
+            <w:tcW w:w="1104" w:type="dxa"/>
             <w:tcBorders/>
           </w:tcPr>
           <w:p>
@@ -6097,7 +6091,7 @@
         </w:tc>
         <w:tc>
           <w:tcPr>
-            <w:tcW w:w="1731" w:type="dxa"/>
+            <w:tcW w:w="1730" w:type="dxa"/>
             <w:tcBorders/>
           </w:tcPr>
           <w:p>
@@ -6171,7 +6165,7 @@
         </w:tc>
         <w:tc>
           <w:tcPr>
-            <w:tcW w:w="1103" w:type="dxa"/>
+            <w:tcW w:w="1104" w:type="dxa"/>
             <w:tcBorders/>
           </w:tcPr>
           <w:p>
@@ -6195,7 +6189,7 @@
         </w:tc>
         <w:tc>
           <w:tcPr>
-            <w:tcW w:w="1731" w:type="dxa"/>
+            <w:tcW w:w="1730" w:type="dxa"/>
             <w:tcBorders/>
           </w:tcPr>
           <w:p>
@@ -6270,7 +6264,7 @@
         </w:tc>
         <w:tc>
           <w:tcPr>
-            <w:tcW w:w="1103" w:type="dxa"/>
+            <w:tcW w:w="1104" w:type="dxa"/>
             <w:tcBorders/>
           </w:tcPr>
           <w:p>
@@ -6294,7 +6288,7 @@
         </w:tc>
         <w:tc>
           <w:tcPr>
-            <w:tcW w:w="1731" w:type="dxa"/>
+            <w:tcW w:w="1730" w:type="dxa"/>
             <w:tcBorders/>
           </w:tcPr>
           <w:p>
@@ -6369,7 +6363,7 @@
         </w:tc>
         <w:tc>
           <w:tcPr>
-            <w:tcW w:w="1103" w:type="dxa"/>
+            <w:tcW w:w="1104" w:type="dxa"/>
             <w:tcBorders/>
           </w:tcPr>
           <w:p>
@@ -6393,7 +6387,7 @@
         </w:tc>
         <w:tc>
           <w:tcPr>
-            <w:tcW w:w="1731" w:type="dxa"/>
+            <w:tcW w:w="1730" w:type="dxa"/>
             <w:tcBorders/>
           </w:tcPr>
           <w:p>
@@ -6468,7 +6462,7 @@
         </w:tc>
         <w:tc>
           <w:tcPr>
-            <w:tcW w:w="1103" w:type="dxa"/>
+            <w:tcW w:w="1104" w:type="dxa"/>
             <w:tcBorders/>
           </w:tcPr>
           <w:p>
@@ -6492,7 +6486,7 @@
         </w:tc>
         <w:tc>
           <w:tcPr>
-            <w:tcW w:w="1731" w:type="dxa"/>
+            <w:tcW w:w="1730" w:type="dxa"/>
             <w:tcBorders/>
           </w:tcPr>
           <w:p>
@@ -6568,7 +6562,7 @@
         <mc:AlternateContent>
           <mc:Choice Requires="wpg">
             <w:drawing>
-              <wp:anchor behindDoc="0" distT="0" distB="9525" distL="0" distR="0" simplePos="0" locked="0" layoutInCell="0" allowOverlap="1" relativeHeight="29" wp14:anchorId="3BE10B7F">
+              <wp:anchor behindDoc="0" distT="0" distB="8890" distL="0" distR="0" simplePos="0" locked="0" layoutInCell="0" allowOverlap="1" relativeHeight="30" wp14:anchorId="3BE10B7F">
                 <wp:simplePos x="0" y="0"/>
                 <wp:positionH relativeFrom="page">
                   <wp:posOffset>0</wp:posOffset>
@@ -6619,7 +6613,7 @@
                         <wps:spPr>
                           <a:xfrm>
                             <a:off x="0" y="0"/>
-                            <a:ext cx="7571160" cy="970200"/>
+                            <a:ext cx="7571160" cy="969480"/>
                           </a:xfrm>
                           <a:prstGeom prst="rect">
                             <a:avLst/>
@@ -6649,8 +6643,8 @@
                         <wps:cNvSpPr/>
                         <wps:spPr>
                           <a:xfrm>
-                            <a:off x="0" y="9707400"/>
-                            <a:ext cx="7571160" cy="970200"/>
+                            <a:off x="0" y="9707760"/>
+                            <a:ext cx="7571160" cy="969480"/>
                           </a:xfrm>
                           <a:prstGeom prst="rect">
                             <a:avLst/>
@@ -6709,12 +6703,12 @@
                   <v:stroke color="#3465a4" joinstyle="round" endcap="flat"/>
                   <w10:wrap type="none"/>
                 </v:shape>
-                <v:rect id="shape_0" path="m0,0l-2147483645,0l-2147483645,-2147483646l0,-2147483646xe" fillcolor="white" stroked="f" o:allowincell="f" style="position:absolute;left:0;top:0;width:11922;height:1527;mso-wrap-style:none;v-text-anchor:middle;mso-position-horizontal-relative:page;mso-position-vertical-relative:page">
+                <v:rect id="shape_0" path="m0,0l-2147483645,0l-2147483645,-2147483646l0,-2147483646xe" fillcolor="white" stroked="f" o:allowincell="f" style="position:absolute;left:0;top:0;width:11922;height:1526;mso-wrap-style:none;v-text-anchor:middle;mso-position-horizontal-relative:page;mso-position-vertical-relative:page">
                   <v:fill o:detectmouseclick="t" type="solid" color2="black"/>
                   <v:stroke color="#3465a4" weight="12600" joinstyle="miter" endcap="flat"/>
                   <w10:wrap type="none"/>
                 </v:rect>
-                <v:rect id="shape_0" path="m0,0l-2147483645,0l-2147483645,-2147483646l0,-2147483646xe" fillcolor="white" stroked="f" o:allowincell="f" style="position:absolute;left:0;top:15287;width:11922;height:1527;mso-wrap-style:none;v-text-anchor:middle;mso-position-horizontal-relative:page;mso-position-vertical-relative:page">
+                <v:rect id="shape_0" path="m0,0l-2147483645,0l-2147483645,-2147483646l0,-2147483646xe" fillcolor="white" stroked="f" o:allowincell="f" style="position:absolute;left:0;top:15288;width:11922;height:1526;mso-wrap-style:none;v-text-anchor:middle;mso-position-horizontal-relative:page;mso-position-vertical-relative:page">
                   <v:fill o:detectmouseclick="t" type="solid" color2="black"/>
                   <v:stroke color="#3465a4" weight="12600" joinstyle="miter" endcap="flat"/>
                   <w10:wrap type="none"/>
@@ -6786,7 +6780,7 @@
     <w:r>
       <w:rPr/>
       <w:drawing>
-        <wp:anchor behindDoc="1" distT="0" distB="0" distL="0" distR="0" simplePos="0" locked="0" layoutInCell="0" allowOverlap="1" relativeHeight="30">
+        <wp:anchor behindDoc="1" distT="0" distB="0" distL="0" distR="0" simplePos="0" locked="0" layoutInCell="0" allowOverlap="1" relativeHeight="29">
           <wp:simplePos x="0" y="0"/>
           <wp:positionH relativeFrom="page">
             <wp:posOffset>0</wp:posOffset>
@@ -6850,7 +6844,7 @@
     <w:r>
       <w:rPr/>
       <w:drawing>
-        <wp:anchor behindDoc="1" distT="0" distB="0" distL="0" distR="0" simplePos="0" locked="0" layoutInCell="0" allowOverlap="1" relativeHeight="30">
+        <wp:anchor behindDoc="1" distT="0" distB="0" distL="0" distR="0" simplePos="0" locked="0" layoutInCell="0" allowOverlap="1" relativeHeight="29">
           <wp:simplePos x="0" y="0"/>
           <wp:positionH relativeFrom="page">
             <wp:posOffset>0</wp:posOffset>
@@ -6967,7 +6961,7 @@
                               <w:docPartGallery w:val="Page Numbers (Bottom of Page)"/>
                               <w:docPartUnique w:val="true"/>
                             </w:docPartObj>
-                            <w:id w:val="1230080597"/>
+                            <w:id w:val="838902883"/>
                           </w:sdtPr>
                           <w:sdtContent>
                             <w:p>
@@ -7070,7 +7064,7 @@
                         <w:docPartGallery w:val="Page Numbers (Bottom of Page)"/>
                         <w:docPartUnique w:val="true"/>
                       </w:docPartObj>
-                      <w:id w:val="121197390"/>
+                      <w:id w:val="704888221"/>
                     </w:sdtPr>
                     <w:sdtContent>
                       <w:p>
@@ -7163,7 +7157,7 @@
         <w:docPartGallery w:val="Page Numbers (Bottom of Page)"/>
         <w:docPartUnique w:val="true"/>
       </w:docPartObj>
-      <w:id w:val="1376846119"/>
+      <w:id w:val="2083684498"/>
     </w:sdtPr>
     <w:sdtContent>
       <w:p>

</xml_diff>